<commit_message>
Add GK Specifics. Clean up Slides.
</commit_message>
<xml_diff>
--- a/Zoom Polls.docx
+++ b/Zoom Polls.docx
@@ -18,15 +18,7 @@
         <w:pStyle w:val="Heading2"/>
       </w:pPr>
       <w:r>
-        <w:t xml:space="preserve">How much "coding" </w:t>
-      </w:r>
-      <w:proofErr w:type="gramStart"/>
-      <w:r>
-        <w:t>have</w:t>
-      </w:r>
-      <w:proofErr w:type="gramEnd"/>
-      <w:r>
-        <w:t xml:space="preserve"> you done?</w:t>
+        <w:t>How much coding have you done?</w:t>
       </w:r>
     </w:p>
     <w:p>
@@ -34,32 +26,44 @@
         <w:t>Little or n</w:t>
       </w:r>
       <w:r>
-        <w:t>one -- I use tools and programs made by others</w:t>
-      </w:r>
-    </w:p>
-    <w:p>
-      <w:r>
-        <w:t>A bit of scripting</w:t>
+        <w:t>one</w:t>
+      </w:r>
+      <w:r>
+        <w:t xml:space="preserve">; </w:t>
+      </w:r>
+      <w:r>
+        <w:t>I use tools and programs made by others</w:t>
+      </w:r>
+      <w:r>
+        <w:t>.</w:t>
+      </w:r>
+    </w:p>
+    <w:p>
+      <w:r>
+        <w:t xml:space="preserve">Basic </w:t>
+      </w:r>
+      <w:r>
+        <w:t>scripting</w:t>
       </w:r>
       <w:r>
         <w:t>; simple batch files in Windows</w:t>
       </w:r>
-    </w:p>
-    <w:p>
-      <w:r>
-        <w:t>Lots of scripting</w:t>
+      <w:r>
+        <w:t>.</w:t>
+      </w:r>
+    </w:p>
+    <w:p>
+      <w:r>
+        <w:t>Advanced scripting</w:t>
       </w:r>
       <w:r>
         <w:t xml:space="preserve">; </w:t>
       </w:r>
       <w:r>
-        <w:t>advance</w:t>
-      </w:r>
-      <w:r>
-        <w:t>d</w:t>
-      </w:r>
-      <w:r>
-        <w:t xml:space="preserve"> batch</w:t>
+        <w:t xml:space="preserve">complicate </w:t>
+      </w:r>
+      <w:r>
+        <w:t>batch</w:t>
       </w:r>
       <w:r>
         <w:t xml:space="preserve"> or </w:t>
@@ -68,21 +72,39 @@
         <w:t>command files</w:t>
       </w:r>
       <w:r>
-        <w:t>; shell scripting in Unix; that sort of thing.</w:t>
-      </w:r>
-    </w:p>
-    <w:p>
-      <w:r>
-        <w:t xml:space="preserve">I've written </w:t>
-      </w:r>
-      <w:r>
-        <w:t xml:space="preserve">more formal </w:t>
-      </w:r>
-      <w:r>
-        <w:t>code</w:t>
-      </w:r>
-      <w:r>
-        <w:t xml:space="preserve">, using a language like C#, </w:t>
+        <w:t xml:space="preserve"> in Windows</w:t>
+      </w:r>
+      <w:r>
+        <w:t xml:space="preserve">; shell </w:t>
+      </w:r>
+      <w:r>
+        <w:t xml:space="preserve">(bash) </w:t>
+      </w:r>
+      <w:r>
+        <w:t>scripting in Unix;</w:t>
+      </w:r>
+      <w:r>
+        <w:t xml:space="preserve"> complex </w:t>
+      </w:r>
+      <w:r>
+        <w:t>PowerShell</w:t>
+      </w:r>
+      <w:r>
+        <w:t>.</w:t>
+      </w:r>
+    </w:p>
+    <w:p>
+      <w:r>
+        <w:t>F</w:t>
+      </w:r>
+      <w:r>
+        <w:t xml:space="preserve">ormal </w:t>
+      </w:r>
+      <w:r>
+        <w:t xml:space="preserve">coding; I written programs in </w:t>
+      </w:r>
+      <w:r>
+        <w:t xml:space="preserve">a language like C#, </w:t>
       </w:r>
       <w:r>
         <w:t>C++</w:t>
@@ -94,24 +116,77 @@
         <w:t>Python</w:t>
       </w:r>
       <w:r>
-        <w:t>, Visual Basic, or using .net objects</w:t>
+        <w:t>, Visual Basic</w:t>
+      </w:r>
+      <w:r>
+        <w:t xml:space="preserve">; </w:t>
+      </w:r>
+      <w:r>
+        <w:t xml:space="preserve">or </w:t>
+      </w:r>
+      <w:r>
+        <w:t xml:space="preserve">I’ve used </w:t>
+      </w:r>
+      <w:r>
+        <w:t>.net objects</w:t>
+      </w:r>
+      <w:r>
+        <w:t>; or I’ve been paid to write programs.</w:t>
       </w:r>
     </w:p>
     <w:p/>
-    <w:p>
-      <w:pPr>
-        <w:pStyle w:val="Heading1"/>
-      </w:pPr>
-      <w:r>
-        <w:t>End of Lab</w:t>
-      </w:r>
-    </w:p>
     <w:p>
       <w:pPr>
         <w:pStyle w:val="Heading2"/>
+        <w:rPr>
+          <w:sz w:val="32"/>
+          <w:szCs w:val="32"/>
+        </w:rPr>
       </w:pPr>
       <w:r>
-        <w:t xml:space="preserve">Please select one option once you have completed the lab. </w:t>
+        <w:rPr>
+          <w:sz w:val="32"/>
+          <w:szCs w:val="32"/>
+        </w:rPr>
+        <w:t>End of Lab Poll</w:t>
+      </w:r>
+    </w:p>
+    <w:p>
+      <w:pPr>
+        <w:rPr>
+          <w:rFonts w:asciiTheme="majorHAnsi" w:eastAsiaTheme="majorEastAsia" w:hAnsiTheme="majorHAnsi" w:cstheme="majorBidi"/>
+          <w:color w:val="2F5496" w:themeColor="accent1" w:themeShade="BF"/>
+          <w:sz w:val="26"/>
+          <w:szCs w:val="26"/>
+        </w:rPr>
+      </w:pPr>
+      <w:r>
+        <w:rPr>
+          <w:rFonts w:asciiTheme="majorHAnsi" w:eastAsiaTheme="majorEastAsia" w:hAnsiTheme="majorHAnsi" w:cstheme="majorBidi"/>
+          <w:color w:val="2F5496" w:themeColor="accent1" w:themeShade="BF"/>
+          <w:sz w:val="26"/>
+          <w:szCs w:val="26"/>
+        </w:rPr>
+        <w:t xml:space="preserve">Please select one option at the end of the lab. </w:t>
+      </w:r>
+    </w:p>
+    <w:p>
+      <w:pPr>
+        <w:rPr>
+          <w:rFonts w:asciiTheme="majorHAnsi" w:eastAsiaTheme="majorEastAsia" w:hAnsiTheme="majorHAnsi" w:cstheme="majorBidi"/>
+          <w:color w:val="2F5496" w:themeColor="accent1" w:themeShade="BF"/>
+          <w:sz w:val="26"/>
+          <w:szCs w:val="26"/>
+        </w:rPr>
+      </w:pPr>
+      <w:r>
+        <w:rPr>
+          <w:rFonts w:asciiTheme="majorHAnsi" w:eastAsiaTheme="majorEastAsia" w:hAnsiTheme="majorHAnsi" w:cstheme="majorBidi"/>
+          <w:color w:val="2F5496" w:themeColor="accent1" w:themeShade="BF"/>
+          <w:sz w:val="26"/>
+          <w:szCs w:val="26"/>
+        </w:rPr>
+        <w:t>(Note: Zoom doesn't let you change your vote, so wait till the end).</w:t>
       </w:r>
     </w:p>
     <w:p>
@@ -126,15 +201,30 @@
     </w:p>
     <w:p>
       <w:r>
-        <w:t>Time is up, but I am would like more time (now or later).</w:t>
-      </w:r>
-    </w:p>
-    <w:p>
-      <w:r>
-        <w:t>The lab failed for me. I could not complete it.</w:t>
-      </w:r>
-    </w:p>
-    <w:p/>
+        <w:t xml:space="preserve">I would like more time with this </w:t>
+      </w:r>
+      <w:proofErr w:type="gramStart"/>
+      <w:r>
+        <w:t>particular lab</w:t>
+      </w:r>
+      <w:proofErr w:type="gramEnd"/>
+      <w:r>
+        <w:t>, in class.</w:t>
+      </w:r>
+    </w:p>
+    <w:p>
+      <w:r>
+        <w:t xml:space="preserve">The lab failed for me, or I could not complete it, or I need specific individual help. (Don't wait till the end! Speak up on </w:t>
+      </w:r>
+      <w:proofErr w:type="gramStart"/>
+      <w:r>
+        <w:t>mic, or</w:t>
+      </w:r>
+      <w:proofErr w:type="gramEnd"/>
+      <w:r>
+        <w:t xml:space="preserve"> ask in the chat.)</w:t>
+      </w:r>
+    </w:p>
     <w:p>
       <w:pPr>
         <w:pStyle w:val="Heading1"/>
@@ -336,6 +426,7 @@
     <w:lsdException w:name="HTML Sample" w:semiHidden="1" w:unhideWhenUsed="1"/>
     <w:lsdException w:name="HTML Typewriter" w:semiHidden="1" w:unhideWhenUsed="1"/>
     <w:lsdException w:name="HTML Variable" w:semiHidden="1" w:unhideWhenUsed="1"/>
+    <w:lsdException w:name="Normal Table" w:semiHidden="1" w:unhideWhenUsed="1"/>
     <w:lsdException w:name="annotation subject" w:semiHidden="1" w:unhideWhenUsed="1"/>
     <w:lsdException w:name="No List" w:semiHidden="1" w:unhideWhenUsed="1"/>
     <w:lsdException w:name="Outline List 1" w:semiHidden="1" w:unhideWhenUsed="1"/>
@@ -382,8 +473,10 @@
     <w:lsdException w:name="Table Subtle 2" w:semiHidden="1" w:unhideWhenUsed="1"/>
     <w:lsdException w:name="Table Web 1" w:semiHidden="1" w:unhideWhenUsed="1"/>
     <w:lsdException w:name="Table Web 2" w:semiHidden="1" w:unhideWhenUsed="1"/>
+    <w:lsdException w:name="Table Web 3" w:semiHidden="1" w:unhideWhenUsed="1"/>
     <w:lsdException w:name="Balloon Text" w:semiHidden="1" w:unhideWhenUsed="1"/>
     <w:lsdException w:name="Table Grid" w:uiPriority="39"/>
+    <w:lsdException w:name="Table Theme" w:semiHidden="1" w:unhideWhenUsed="1"/>
     <w:lsdException w:name="Placeholder Text" w:semiHidden="1"/>
     <w:lsdException w:name="No Spacing" w:uiPriority="1" w:qFormat="1"/>
     <w:lsdException w:name="Light Shading" w:uiPriority="60"/>

</xml_diff>